<commit_message>
ClassDiagram and last Commit
</commit_message>
<xml_diff>
--- a/proyect-coffe-shop/docs/Requerimientos funcionales.docx
+++ b/proyect-coffe-shop/docs/Requerimientos funcionales.docx
@@ -1,6 +1,6 @@
 
 <file path=word/document.xml><?xml version="1.0" encoding="utf-8"?>
-<w:document xmlns:wpc="http://schemas.microsoft.com/office/word/2010/wordprocessingCanvas" xmlns:cx="http://schemas.microsoft.com/office/drawing/2014/chartex" xmlns:cx1="http://schemas.microsoft.com/office/drawing/2015/9/8/chartex" xmlns:cx2="http://schemas.microsoft.com/office/drawing/2015/10/21/chartex" xmlns:cx3="http://schemas.microsoft.com/office/drawing/2016/5/9/chartex" xmlns:cx4="http://schemas.microsoft.com/office/drawing/2016/5/10/chartex" xmlns:cx5="http://schemas.microsoft.com/office/drawing/2016/5/11/chartex" xmlns:cx6="http://schemas.microsoft.com/office/drawing/2016/5/12/chartex" xmlns:cx7="http://schemas.microsoft.com/office/drawing/2016/5/13/chartex" xmlns:cx8="http://schemas.microsoft.com/office/drawing/2016/5/14/chartex" xmlns:mc="http://schemas.openxmlformats.org/markup-compatibility/2006" xmlns:aink="http://schemas.microsoft.com/office/drawing/2016/ink" xmlns:am3d="http://schemas.microsoft.com/office/drawing/2017/model3d" xmlns:o="urn:schemas-microsoft-com:office:office" xmlns:r="http://schemas.openxmlformats.org/officeDocument/2006/relationships" xmlns:m="http://schemas.openxmlformats.org/officeDocument/2006/math" xmlns:v="urn:schemas-microsoft-com:vml" xmlns:wp14="http://schemas.microsoft.com/office/word/2010/wordprocessingDrawing" xmlns:wp="http://schemas.openxmlformats.org/drawingml/2006/wordprocessingDrawing" xmlns:w10="urn:schemas-microsoft-com:office:word" xmlns:w="http://schemas.openxmlformats.org/wordprocessingml/2006/main" xmlns:w14="http://schemas.microsoft.com/office/word/2010/wordml" xmlns:w15="http://schemas.microsoft.com/office/word/2012/wordml" xmlns:w16cex="http://schemas.microsoft.com/office/word/2018/wordml/cex" xmlns:w16cid="http://schemas.microsoft.com/office/word/2016/wordml/cid" xmlns:w16="http://schemas.microsoft.com/office/word/2018/wordml" xmlns:w16se="http://schemas.microsoft.com/office/word/2015/wordml/symex" xmlns:wpg="http://schemas.microsoft.com/office/word/2010/wordprocessingGroup" xmlns:wpi="http://schemas.microsoft.com/office/word/2010/wordprocessingInk" xmlns:wne="http://schemas.microsoft.com/office/word/2006/wordml" xmlns:wps="http://schemas.microsoft.com/office/word/2010/wordprocessingShape" mc:Ignorable="w14 w15 w16se w16cid w16 w16cex wp14">
+<w:document xmlns:wpc="http://schemas.microsoft.com/office/word/2010/wordprocessingCanvas" xmlns:cx="http://schemas.microsoft.com/office/drawing/2014/chartex" xmlns:cx1="http://schemas.microsoft.com/office/drawing/2015/9/8/chartex" xmlns:cx2="http://schemas.microsoft.com/office/drawing/2015/10/21/chartex" xmlns:cx3="http://schemas.microsoft.com/office/drawing/2016/5/9/chartex" xmlns:cx4="http://schemas.microsoft.com/office/drawing/2016/5/10/chartex" xmlns:cx5="http://schemas.microsoft.com/office/drawing/2016/5/11/chartex" xmlns:cx6="http://schemas.microsoft.com/office/drawing/2016/5/12/chartex" xmlns:cx7="http://schemas.microsoft.com/office/drawing/2016/5/13/chartex" xmlns:cx8="http://schemas.microsoft.com/office/drawing/2016/5/14/chartex" xmlns:mc="http://schemas.openxmlformats.org/markup-compatibility/2006" xmlns:aink="http://schemas.microsoft.com/office/drawing/2016/ink" xmlns:am3d="http://schemas.microsoft.com/office/drawing/2017/model3d" xmlns:o="urn:schemas-microsoft-com:office:office" xmlns:r="http://schemas.openxmlformats.org/officeDocument/2006/relationships" xmlns:m="http://schemas.openxmlformats.org/officeDocument/2006/math" xmlns:v="urn:schemas-microsoft-com:vml" xmlns:wp14="http://schemas.microsoft.com/office/word/2010/wordprocessingDrawing" xmlns:wp="http://schemas.openxmlformats.org/drawingml/2006/wordprocessingDrawing" xmlns:w10="urn:schemas-microsoft-com:office:word" xmlns:w="http://schemas.openxmlformats.org/wordprocessingml/2006/main" xmlns:w14="http://schemas.microsoft.com/office/word/2010/wordml" xmlns:w15="http://schemas.microsoft.com/office/word/2012/wordml" xmlns:w16cex="http://schemas.microsoft.com/office/word/2018/wordml/cex" xmlns:w16cid="http://schemas.microsoft.com/office/word/2016/wordml/cid" xmlns:w16="http://schemas.microsoft.com/office/word/2018/wordml" xmlns:w16sdtdh="http://schemas.microsoft.com/office/word/2020/wordml/sdtdatahash" xmlns:w16se="http://schemas.microsoft.com/office/word/2015/wordml/symex" xmlns:wpg="http://schemas.microsoft.com/office/word/2010/wordprocessingGroup" xmlns:wpi="http://schemas.microsoft.com/office/word/2010/wordprocessingInk" xmlns:wne="http://schemas.microsoft.com/office/word/2006/wordml" xmlns:wps="http://schemas.microsoft.com/office/word/2010/wordprocessingShape" mc:Ignorable="w14 w15 w16se w16cid w16 w16cex w16sdtdh wp14">
   <w:body>
     <w:p>
       <w:r>
@@ -41,17 +41,12 @@
         <w:t xml:space="preserve">Req1.3. Eliminar un </w:t>
       </w:r>
       <w:proofErr w:type="spellStart"/>
-      <w:proofErr w:type="gramStart"/>
       <w:r>
         <w:t>producto.Todo</w:t>
       </w:r>
       <w:proofErr w:type="spellEnd"/>
-      <w:proofErr w:type="gramEnd"/>
-      <w:r>
-        <w:t xml:space="preserve"> producto podrá ser eliminado siempre que no es</w:t>
-      </w:r>
-      <w:r>
-        <w:t>té referenciado desde otro objeto.</w:t>
+      <w:r>
+        <w:t xml:space="preserve"> producto podrá ser eliminado siempre que no esté referenciado desde otro objeto.</w:t>
       </w:r>
     </w:p>
     <w:p>
@@ -62,12 +57,10 @@
         <w:t xml:space="preserve">Req1.4. Deshabilitar un </w:t>
       </w:r>
       <w:proofErr w:type="spellStart"/>
-      <w:proofErr w:type="gramStart"/>
       <w:r>
         <w:t>producto.Todo</w:t>
       </w:r>
       <w:proofErr w:type="spellEnd"/>
-      <w:proofErr w:type="gramEnd"/>
       <w:r>
         <w:t xml:space="preserve"> producto podrá ser deshabilitado pero esto implica que no estará disponible en adelante.</w:t>
       </w:r>
@@ -81,10 +74,7 @@
     <w:p/>
     <w:p>
       <w:r>
-        <w:t>Req2. Gestionar usuarios con nombres, apellidos, número de identificación, dirección, teléf</w:t>
-      </w:r>
-      <w:r>
-        <w:t>ono, campo de observación y contraseña</w:t>
+        <w:t>Req2. Gestionar usuarios con nombres, apellidos, número de identificación, dirección, teléfono, campo de observación y contraseña</w:t>
       </w:r>
     </w:p>
     <w:p>
@@ -96,10 +86,7 @@
     <w:p>
       <w:r>
         <w:tab/>
-        <w:t>Req2.2. Actualiza</w:t>
-      </w:r>
-      <w:r>
-        <w:t>r un cliente</w:t>
+        <w:t>Req2.2. Actualizar un cliente</w:t>
       </w:r>
     </w:p>
     <w:p>
@@ -141,10 +128,7 @@
     <w:p>
       <w:r>
         <w:tab/>
-        <w:t>Req2</w:t>
-      </w:r>
-      <w:r>
-        <w:t>.9 Crear un usuario del sistema con nombres, apellidos, un número de identificación, un nombre de usuario y una contraseña para ingresar al sistema.</w:t>
+        <w:t>Req2.9 Crear un usuario del sistema con nombres, apellidos, un número de identificación, un nombre de usuario y una contraseña para ingresar al sistema.</w:t>
       </w:r>
     </w:p>
     <w:p>
@@ -162,10 +146,7 @@
     <w:p>
       <w:r>
         <w:tab/>
-        <w:t>Req2.12 Deshabilitar u</w:t>
-      </w:r>
-      <w:r>
-        <w:t>n usuario del sistema</w:t>
+        <w:t>Req2.12 Deshabilitar un usuario del sistema</w:t>
       </w:r>
     </w:p>
     <w:p>
@@ -193,10 +174,7 @@
     <w:p>
       <w:r>
         <w:tab/>
-        <w:t>Req3.2</w:t>
-      </w:r>
-      <w:r>
-        <w:t xml:space="preserve"> Eliminar un pedido</w:t>
+        <w:t>Req3.2 Eliminar un pedido</w:t>
       </w:r>
     </w:p>
     <w:p>
@@ -210,10 +188,7 @@
         <w:ind w:firstLine="720"/>
       </w:pPr>
       <w:r>
-        <w:t>Req3.4 Cambiar estado del pedido entre SOLICITADO, EN PROCESO, ENVIADO y ENTREGADO, o también CANCELADO. Solo se puede cambiar el estado de pedido haci</w:t>
-      </w:r>
-      <w:r>
-        <w:t>a adelante</w:t>
+        <w:t>Req3.4 Cambiar estado del pedido entre SOLICITADO, EN PROCESO, ENVIADO y ENTREGADO, o también CANCELADO. Solo se puede cambiar el estado de pedido hacia adelante</w:t>
       </w:r>
     </w:p>
     <w:p>
@@ -265,10 +240,7 @@
         <w:ind w:left="720"/>
       </w:pPr>
       <w:r>
-        <w:t>Req4.2. Modificar u</w:t>
-      </w:r>
-      <w:r>
-        <w:t>n registro de la lista de objetos</w:t>
+        <w:t>Req4.2. Modificar un registro de la lista de objetos</w:t>
       </w:r>
     </w:p>
     <w:p>
@@ -305,13 +277,7 @@
       </w:r>
       <w:proofErr w:type="spellEnd"/>
       <w:r>
-        <w:t xml:space="preserve"> de pedidos. Este archivo en cada fila por pedido tendrá, los</w:t>
-      </w:r>
-      <w:r>
-        <w:t xml:space="preserve"> datos del nombre, dirección y te</w:t>
-      </w:r>
-      <w:r>
-        <w:t>léfono del cliente que lo solicitó, el nombre del empleado que lo entrega, estado del pedido y además de los demás datos del pedido como la fecha y hora, y las observaciones</w:t>
+        <w:t xml:space="preserve"> de pedidos. Este archivo en cada fila por pedido tendrá, los datos del nombre, dirección y teléfono del cliente que lo solicitó, el nombre del empleado que lo entrega, estado del pedido y además de los demás datos del pedido como la fecha y hora, y las observaciones</w:t>
       </w:r>
     </w:p>
     <w:p/>
@@ -324,10 +290,7 @@
     <w:p>
       <w:r>
         <w:tab/>
-        <w:t>Req6.1 Guardar la fecha y hora inic</w:t>
-      </w:r>
-      <w:r>
-        <w:t>ial y final del reporte de la solicitud del pedido</w:t>
+        <w:t>Req6.1 Guardar la fecha y hora inicial y final del reporte de la solicitud del pedido</w:t>
       </w:r>
     </w:p>
     <w:p>
@@ -339,31 +302,19 @@
     <w:p>
       <w:r>
         <w:tab/>
-        <w:t xml:space="preserve">Req6.3 Al exportar el reporte de las horas de la solicitud del pedido, el usuario puede </w:t>
-      </w:r>
-      <w:r>
-        <w:t>elegir el separador</w:t>
-      </w:r>
-    </w:p>
-    <w:p>
-      <w:r>
-        <w:tab/>
-        <w:t>Req6.4 Generar un reporte que contenga el listado de empleados consolidando el número de pedidos entregados y que contenga la suma de dichos pedidos.  Este reporte también debe solicitar un rango de fechas inicial y final, estas fechas</w:t>
-      </w:r>
-      <w:r>
-        <w:t xml:space="preserve"> y horas se pueden cambiar y por último se debe agregar una fila al final que totalice las columnas numéricas.</w:t>
-      </w:r>
-    </w:p>
-    <w:p>
-      <w:r>
-        <w:tab/>
-        <w:t>Req6.5 Generar un</w:t>
-      </w:r>
-      <w:r>
-        <w:t xml:space="preserve"> reporte que contenga un listado de los productos consolidando el número de veces que se pidió y la cantidad de dinero total q</w:t>
-      </w:r>
-      <w:r>
-        <w:t>ue se pagó por todos los productos. Este reporte también debe solicitar un rango de fechas inicial y final, estas fechas y horas se pueden cambiar y por último se debe agregar una fila al final que totalice las columnas numéricas.</w:t>
+        <w:t>Req6.3 Al exportar el reporte de las horas de la solicitud del pedido, el usuario puede elegir el separador</w:t>
+      </w:r>
+    </w:p>
+    <w:p>
+      <w:r>
+        <w:tab/>
+        <w:t>Req6.4 Generar un reporte que contenga el listado de empleados consolidando el número de pedidos entregados y que contenga la suma de dichos pedidos.  Este reporte también debe solicitar un rango de fechas inicial y final, estas fechas y horas se pueden cambiar y por último se debe agregar una fila al final que totalice las columnas numéricas.</w:t>
+      </w:r>
+    </w:p>
+    <w:p>
+      <w:r>
+        <w:tab/>
+        <w:t>Req6.5 Generar un reporte que contenga un listado de los productos consolidando el número de veces que se pidió y la cantidad de dinero total que se pagó por todos los productos. Este reporte también debe solicitar un rango de fechas inicial y final, estas fechas y horas se pueden cambiar y por último se debe agregar una fila al final que totalice las columnas numéricas.</w:t>
       </w:r>
     </w:p>
     <w:p/>
@@ -376,10 +327,7 @@
         <w:t>Req7</w:t>
       </w:r>
       <w:r>
-        <w:t xml:space="preserve"> Listar en pantalla</w:t>
-      </w:r>
-      <w:r>
-        <w:t xml:space="preserve"> todos los productos en orden de precio ascendente</w:t>
+        <w:t xml:space="preserve"> Listar en pantalla todos los productos en orden de precio ascendente</w:t>
       </w:r>
     </w:p>
     <w:p/>
@@ -450,10 +398,7 @@
         <w:ind w:firstLine="720"/>
       </w:pPr>
       <w:r>
-        <w:t>Req10.2 Impo</w:t>
-      </w:r>
-      <w:r>
-        <w:t xml:space="preserve">rtar datos de un archivo </w:t>
+        <w:t xml:space="preserve">Req10.2 Importar datos de un archivo </w:t>
       </w:r>
       <w:proofErr w:type="spellStart"/>
       <w:r>
@@ -510,21 +455,15 @@
         <w:ind w:firstLine="720"/>
       </w:pPr>
       <w:r>
-        <w:t xml:space="preserve">Req11.3. Eliminar un ingrediente. </w:t>
-      </w:r>
-      <w:r>
-        <w:t>Todo ingrediente podrá ser eliminado siempre que no esté referenciado desde otro objeto.</w:t>
-      </w:r>
-    </w:p>
-    <w:p>
-      <w:pPr>
-        <w:ind w:firstLine="720"/>
-      </w:pPr>
-      <w:r>
-        <w:t>Req11.4. Deshabilitar un ingrediente. Todo ingrediente podrá ser deshabilitado,</w:t>
-      </w:r>
-      <w:r>
-        <w:t xml:space="preserve"> pero esto implica que no estará disponible en adelante.</w:t>
+        <w:t>Req11.3. Eliminar un ingrediente. Todo ingrediente podrá ser eliminado siempre que no esté referenciado desde otro objeto.</w:t>
+      </w:r>
+    </w:p>
+    <w:p>
+      <w:pPr>
+        <w:ind w:firstLine="720"/>
+      </w:pPr>
+      <w:r>
+        <w:t>Req11.4. Deshabilitar un ingrediente. Todo ingrediente podrá ser deshabilitado, pero esto implica que no estará disponible en adelante.</w:t>
       </w:r>
     </w:p>
     <w:p>
@@ -566,16 +505,17 @@
         <w:t>Diagrama de clases</w:t>
       </w:r>
     </w:p>
+    <w:p/>
     <w:p>
       <w:r>
         <w:rPr>
           <w:noProof/>
         </w:rPr>
         <w:drawing>
-          <wp:inline distT="0" distB="0" distL="0" distR="0" wp14:anchorId="2BBF7967" wp14:editId="6F3ACB5A">
-            <wp:extent cx="9362579" cy="5219700"/>
+          <wp:inline distT="0" distB="0" distL="0" distR="0" wp14:anchorId="68CD47A3" wp14:editId="58A2EAC2">
+            <wp:extent cx="9057414" cy="5295900"/>
             <wp:effectExtent l="0" t="0" r="0" b="0"/>
-            <wp:docPr id="1" name="Imagen 1"/>
+            <wp:docPr id="2" name="Imagen 2"/>
             <wp:cNvGraphicFramePr>
               <a:graphicFrameLocks xmlns:a="http://schemas.openxmlformats.org/drawingml/2006/main" noChangeAspect="1"/>
             </wp:cNvGraphicFramePr>
@@ -589,7 +529,7 @@
                     </pic:cNvPicPr>
                   </pic:nvPicPr>
                   <pic:blipFill>
-                    <a:blip r:embed="rId5">
+                    <a:blip r:embed="rId5" cstate="print">
                       <a:extLst>
                         <a:ext uri="{28A0092B-C50C-407E-A947-70E740481C1C}">
                           <a14:useLocalDpi xmlns:a14="http://schemas.microsoft.com/office/drawing/2010/main" val="0"/>
@@ -604,7 +544,7 @@
                   <pic:spPr bwMode="auto">
                     <a:xfrm>
                       <a:off x="0" y="0"/>
-                      <a:ext cx="9380191" cy="5229519"/>
+                      <a:ext cx="9081084" cy="5309740"/>
                     </a:xfrm>
                     <a:prstGeom prst="rect">
                       <a:avLst/>
@@ -621,7 +561,6 @@
         </w:drawing>
       </w:r>
     </w:p>
-    <w:p/>
     <w:sectPr>
       <w:pgSz w:w="16834" w:h="11909" w:orient="landscape"/>
       <w:pgMar w:top="1440" w:right="1440" w:bottom="1440" w:left="1440" w:header="720" w:footer="720" w:gutter="0"/>
@@ -634,7 +573,7 @@
 </file>
 
 <file path=word/styles.xml><?xml version="1.0" encoding="utf-8"?>
-<w:styles xmlns:mc="http://schemas.openxmlformats.org/markup-compatibility/2006" xmlns:r="http://schemas.openxmlformats.org/officeDocument/2006/relationships" xmlns:w="http://schemas.openxmlformats.org/wordprocessingml/2006/main" xmlns:w14="http://schemas.microsoft.com/office/word/2010/wordml" xmlns:w15="http://schemas.microsoft.com/office/word/2012/wordml" xmlns:w16cex="http://schemas.microsoft.com/office/word/2018/wordml/cex" xmlns:w16cid="http://schemas.microsoft.com/office/word/2016/wordml/cid" xmlns:w16="http://schemas.microsoft.com/office/word/2018/wordml" xmlns:w16se="http://schemas.microsoft.com/office/word/2015/wordml/symex" mc:Ignorable="w14 w15 w16se w16cid w16 w16cex">
+<w:styles xmlns:mc="http://schemas.openxmlformats.org/markup-compatibility/2006" xmlns:r="http://schemas.openxmlformats.org/officeDocument/2006/relationships" xmlns:w="http://schemas.openxmlformats.org/wordprocessingml/2006/main" xmlns:w14="http://schemas.microsoft.com/office/word/2010/wordml" xmlns:w15="http://schemas.microsoft.com/office/word/2012/wordml" xmlns:w16cex="http://schemas.microsoft.com/office/word/2018/wordml/cex" xmlns:w16cid="http://schemas.microsoft.com/office/word/2016/wordml/cid" xmlns:w16="http://schemas.microsoft.com/office/word/2018/wordml" xmlns:w16sdtdh="http://schemas.microsoft.com/office/word/2020/wordml/sdtdatahash" xmlns:w16se="http://schemas.microsoft.com/office/word/2015/wordml/symex" mc:Ignorable="w14 w15 w16se w16cid w16 w16cex w16sdtdh">
   <w:docDefaults>
     <w:rPrDefault>
       <w:rPr>

</xml_diff>